<commit_message>
Old resume_analyzer that was bust
</commit_message>
<xml_diff>
--- a/backend/uploads/sample_resume.docx
+++ b/backend/uploads/sample_resume.docx
@@ -1745,71 +1745,59 @@
     </w:p>
     <w:p>
       <w:r>
-        <w:t xml:space="preserve">Abdul Rahman </w:t>
+        <w:t xml:space="preserve">ABDUL RAHMAN </w:t>
         <w:br/>
+        <w:t xml:space="preserve"> Contact Info: </w:t>
         <w:br/>
-        <w:t>Contact Information</w:t>
+        <w:t xml:space="preserve"> [437-878-5622, arlnu@uwaterloo.ca, www.linkedin.com/in/abdul-rahman-381b852a7] </w:t>
         <w:br/>
-        <w:t>Phone: 437-878-5622</w:t>
+        <w:t xml:space="preserve"> </w:t>
         <w:br/>
-        <w:t>Email: arlnu@uwaterloo.ca</w:t>
+        <w:t xml:space="preserve"> EDUCATION </w:t>
         <w:br/>
-        <w:t>Linkedin: www.linkedin.com/in/abdul-rahman-381b852a7</w:t>
+        <w:t xml:space="preserve"> University of Waterloo, Bachelor of Mathematics (Honours) - Anticipated Graduation: 2024 </w:t>
         <w:br/>
+        <w:t xml:space="preserve"> </w:t>
         <w:br/>
-        <w:t>Professional Skills</w:t>
+        <w:t xml:space="preserve"> SKILLS </w:t>
         <w:br/>
-        <w:t>• Strong communicator and team player with proven ability to collaborate effectively and achieve goals.</w:t>
+        <w:t xml:space="preserve"> Python, SQL, Java Script, Racket </w:t>
         <w:br/>
-        <w:t>• Skilled in delivering high-quality results under pressure and meeting tight deadlines.</w:t>
+        <w:t xml:space="preserve"> Google Collab, Jupyter Notebook, Tableau, Power BI, Excel, PowerPoint, Word, HTML </w:t>
         <w:br/>
-        <w:t>• Proficient in managing various projects by coordinating with team members.</w:t>
+        <w:t xml:space="preserve"> Strong communicator, Team Player, Leadership </w:t>
         <w:br/>
+        <w:t xml:space="preserve"> </w:t>
         <w:br/>
-        <w:t>Technical Skills</w:t>
+        <w:t xml:space="preserve"> CERTIFICATIONS </w:t>
         <w:br/>
-        <w:t>Programming Languages: Python, SQL, Java Script, Racket</w:t>
+        <w:t xml:space="preserve"> Introduction to Data Management by Meta </w:t>
         <w:br/>
-        <w:t>Technologies: Google Collab, Jupyter Notebook, Tableau, Power BI, Excel, PowerPoint, Word, HTML</w:t>
+        <w:t xml:space="preserve"> PROJECTS </w:t>
         <w:br/>
+        <w:t xml:space="preserve"> Data Governance Framework: Python-based framework for data classification, lineage mapping, and quality checks </w:t>
         <w:br/>
-        <w:t>Project Experience</w:t>
+        <w:t xml:space="preserve"> Data Quality Monitoring and Anomaly Detection Framework: Machine learning-based anomaly detection system </w:t>
         <w:br/>
-        <w:t>Project: Data Governance Framework:</w:t>
+        <w:t xml:space="preserve"> Functions in Python: Pizza ordering service program design </w:t>
         <w:br/>
-        <w:t>• Developed a Python-based framework, adaptable to any input data source.</w:t>
+        <w:t xml:space="preserve"> </w:t>
         <w:br/>
-        <w:t>• Secured sensitive data using encryption and role-based access controls.</w:t>
+        <w:t xml:space="preserve"> EXPERIENCE </w:t>
         <w:br/>
-        <w:t>• Built visual graphs to represent data quality metrics for enhanced transparency.</w:t>
+        <w:t xml:space="preserve"> House Captain – Merryland International School, UAE (2022 - 2024) </w:t>
         <w:br/>
+        <w:t xml:space="preserve"> Led a team of 100+ students, Organized events, Fostered a positive and inclusive team culture. </w:t>
         <w:br/>
-        <w:t>Education</w:t>
+        <w:t xml:space="preserve"> </w:t>
         <w:br/>
-        <w:t>University of Waterloo</w:t>
+        <w:t xml:space="preserve"> Sports Secretary – Merryland International School, UAE (2022 - 2024) </w:t>
         <w:br/>
-        <w:t>Sep 2024 - Present</w:t>
+        <w:t xml:space="preserve"> Managed and trained school teams, Organized practice sessions, Promoted sportsmanship and teamwork. </w:t>
         <w:br/>
-        <w:t>Candidate for Honours, Bachelor of Mathematics, Recipient of University of Waterloo President’s Scholarship</w:t>
+        <w:t xml:space="preserve"> </w:t>
         <w:br/>
-        <w:br/>
-        <w:t>Work Experience</w:t>
-        <w:br/>
-        <w:t>House Captain, Merryland International School, UAE Sep 2023 - June 2024</w:t>
-        <w:br/>
-        <w:t>• Led a team of 100+ students and coordinated with faculty for various activities.</w:t>
-        <w:br/>
-        <w:br/>
-        <w:t>Sports Secretary, Merryland International School, UAE Sep 2022 – Jun 2024</w:t>
-        <w:br/>
-        <w:t>• Managed and trained school teams, leading to regional and state-level achievements.</w:t>
-        <w:br/>
-        <w:br/>
-        <w:t>Interests</w:t>
-        <w:br/>
-        <w:t>Tennis and Basketball enthusiast, TV show watcher</w:t>
-        <w:br/>
-        <w:br/>
+        <w:t xml:space="preserve"> Varsity Tennis Athlete – University of Waterloo (2023 -Placed 4th in the 2024 OUA season, Ranked top 5 in the UAE in both U16 and U18.</w:t>
       </w:r>
     </w:p>
     <w:sectPr>

</xml_diff>

<commit_message>
Makes a plain and standard resume
</commit_message>
<xml_diff>
--- a/backend/uploads/sample_resume.docx
+++ b/backend/uploads/sample_resume.docx
@@ -163,54 +163,46 @@
     </w:p>
     <w:p>
       <w:r>
-        <w:t>J a n n a G a r d n e r</w:t>
+        <w:t>Jane Gardner</w:t>
         <w:br/>
-        <w:t>4567 Main Street, Chicago, Illinois 98052 • (716) 555-0100 • janna@example.com</w:t>
+        <w:t>Contact: (716) 555-0100</w:t>
         <w:br/>
-        <w:t>Software Engineer with 6+ years of experience assisting with and fulfilling organization's technical needs and requirements. A proven track record of using excellent personal, communication, and organizational skills to lead and improve software development teams. Proficient in project management software and data analytics. Possess excellent communication skills, high quality of work, and is driven and highly self-motivated. Team player with the ability to work independently.</w:t>
+        <w:t>Email: janna@example.com</w:t>
         <w:br/>
         <w:br/>
-        <w:t>Experience</w:t>
+        <w:t>Software Skills: Proficient in various project management software, data analytics tools</w:t>
         <w:br/>
-        <w:t>20XX – PRESENT</w:t>
-        <w:br/>
-        <w:t>Software Engineer | Lamna Healthcare Company | Chicago, Illinois</w:t>
-        <w:br/>
-        <w:t>Review, update, and revise company hiring practices, vacation, and other human resources policies to ensure compliance with OSHA and all local, state, and federal labor regulations. Led the development team to build and deploy a dedicated recruitment website.</w:t>
-        <w:br/>
-        <w:br/>
-        <w:t>JUNE 20XX – AUGUST 20XX</w:t>
-        <w:br/>
-        <w:t>Intern | Wholeness Healthcare | Boomtown, Ohio</w:t>
-        <w:br/>
-        <w:t>Assisted in recruitment outreach to prospective employees.</w:t>
-        <w:br/>
-        <w:br/>
-        <w:t>Skills</w:t>
-        <w:br/>
-        <w:t>Proficient with project management software</w:t>
-        <w:br/>
-        <w:t>Data analytics</w:t>
-        <w:br/>
-        <w:t>Excellent time management skills</w:t>
-        <w:br/>
-        <w:t>Conflict management</w:t>
-        <w:br/>
-        <w:t>Team player</w:t>
+        <w:t>Other Skills: Fast typist (96 wpm), excellent time management, public speaking, conflict management</w:t>
         <w:br/>
         <w:br/>
         <w:t>Education</w:t>
         <w:br/>
-        <w:t>MAY 20XX</w:t>
-        <w:br/>
-        <w:t>Bachelor of Arts Human Resources Management | Jasper University | Ft. Lauderdale, FL</w:t>
-        <w:br/>
-        <w:t>3.8 GPA • Member of university’s Honor Society</w:t>
+        <w:t>Bachelor of Arts in Human Resources Management: Jasper University, Ft. Lauderdale, FL, May 20xx - GPA 3.8, Member of University’s Honor Society</w:t>
         <w:br/>
         <w:br/>
-        <w:t>Activities</w:t>
+        <w:t>Work Experience</w:t>
         <w:br/>
-        <w:t>Literature • Environmental conservation • Art • Yoga • Skiing • Travel</w:t>
+        <w:t>Wholeness Healthcare - Human Resources Intern (June 20xx - August 20xx)</w:t>
+        <w:br/>
+        <w:t>&gt; Assisted in recruitment outreach</w:t>
+        <w:br/>
+        <w:t>&gt; Organized seminars</w:t>
+        <w:br/>
+        <w:t>&gt; Administrative tasks</w:t>
+        <w:br/>
+        <w:br/>
+        <w:t>Lamna Healthcare Company - Human Resources Generalist (20xx - Present)</w:t>
+        <w:br/>
+        <w:t>&gt; Developed recruitment programs</w:t>
+        <w:br/>
+        <w:t>&gt; Created responsive work environment</w:t>
+        <w:br/>
+        <w:t>&gt; Revise and update company policies</w:t>
+        <w:br/>
+        <w:br/>
+        <w:t>Hobbies</w:t>
+        <w:br/>
+        <w:t>Literature, Environmental conservation, Art, Yoga, Skiing, and Travel</w:t>
       </w:r>
     </w:p>
     <w:sectPr>

</xml_diff>

<commit_message>
Changes before moving to fronthead
</commit_message>
<xml_diff>
--- a/backend/uploads/sample_resume.docx
+++ b/backend/uploads/sample_resume.docx
@@ -7,7 +7,7 @@
         <w:autoSpaceDN w:val="0"/>
         <w:autoSpaceDE w:val="0"/>
         <w:widowControl/>
-        <w:spacing w:line="220" w:lineRule="exact" w:before="0" w:after="396"/>
+        <w:spacing w:line="220" w:lineRule="exact" w:before="0" w:after="118"/>
         <w:ind w:left="0" w:right="0"/>
       </w:pPr>
     </w:p>
@@ -16,8 +16,8 @@
         <w:autoSpaceDN w:val="0"/>
         <w:autoSpaceDE w:val="0"/>
         <w:widowControl/>
-        <w:spacing w:line="247" w:lineRule="auto" w:before="0" w:after="0"/>
-        <w:ind w:left="0" w:right="0" w:firstLine="0"/>
+        <w:spacing w:line="222" w:lineRule="exact" w:before="274" w:after="0"/>
+        <w:ind w:left="1008" w:right="1008" w:firstLine="0"/>
         <w:jc w:val="center"/>
       </w:pPr>
     </w:p>
@@ -26,18 +26,8 @@
         <w:autoSpaceDN w:val="0"/>
         <w:autoSpaceDE w:val="0"/>
         <w:widowControl/>
-        <w:spacing w:line="197" w:lineRule="auto" w:before="240" w:after="0"/>
-        <w:ind w:left="0" w:right="0" w:firstLine="0"/>
-        <w:jc w:val="center"/>
-      </w:pPr>
-    </w:p>
-    <w:p>
-      <w:pPr>
-        <w:autoSpaceDN w:val="0"/>
-        <w:autoSpaceDE w:val="0"/>
-        <w:widowControl/>
-        <w:spacing w:line="271" w:lineRule="auto" w:before="686" w:after="0"/>
-        <w:ind w:left="28" w:right="0" w:firstLine="0"/>
+        <w:spacing w:line="238" w:lineRule="exact" w:before="262" w:after="0"/>
+        <w:ind w:left="4" w:right="0" w:firstLine="0"/>
         <w:jc w:val="left"/>
       </w:pPr>
     </w:p>
@@ -46,8 +36,8 @@
         <w:autoSpaceDN w:val="0"/>
         <w:autoSpaceDE w:val="0"/>
         <w:widowControl/>
-        <w:spacing w:line="247" w:lineRule="auto" w:before="416" w:after="0"/>
-        <w:ind w:left="28" w:right="0" w:firstLine="0"/>
+        <w:spacing w:line="238" w:lineRule="exact" w:before="162" w:after="0"/>
+        <w:ind w:left="220" w:right="432" w:firstLine="0"/>
         <w:jc w:val="left"/>
       </w:pPr>
     </w:p>
@@ -56,8 +46,137 @@
         <w:autoSpaceDN w:val="0"/>
         <w:autoSpaceDE w:val="0"/>
         <w:widowControl/>
-        <w:spacing w:line="245" w:lineRule="auto" w:before="222" w:after="0"/>
-        <w:ind w:left="28" w:right="2880" w:firstLine="0"/>
+        <w:spacing w:line="238" w:lineRule="exact" w:before="236" w:after="84"/>
+        <w:ind w:left="4" w:right="0" w:firstLine="0"/>
+        <w:jc w:val="left"/>
+      </w:pPr>
+    </w:p>
+    <w:tbl>
+      <w:tblPr>
+        <w:tblW w:type="auto" w:w="0"/>
+        <w:tblLayout w:type="fixed"/>
+        <w:tblLook w:firstColumn="1" w:firstRow="1" w:lastColumn="0" w:lastRow="0" w:noHBand="0" w:noVBand="1" w:val="04A0"/>
+        <w:tblInd w:w="0.0" w:type="dxa"/>
+      </w:tblPr>
+      <w:tblGrid>
+        <w:gridCol w:w="5414"/>
+        <w:gridCol w:w="5414"/>
+      </w:tblGrid>
+      <w:tr>
+        <w:trPr>
+          <w:trHeight w:hRule="exact" w:val="388"/>
+        </w:trPr>
+        <w:tc>
+          <w:tcPr>
+            <w:tcW w:type="dxa" w:w="7412"/>
+            <w:tcBorders>
+              <w:top w:sz="3.184000015258789" w:val="single" w:color="#000000"/>
+              <w:bottom w:sz="3.184000015258789" w:val="single" w:color="#000000"/>
+            </w:tcBorders>
+            <w:tcMar>
+              <w:start w:w="0" w:type="dxa"/>
+              <w:end w:w="0" w:type="dxa"/>
+            </w:tcMar>
+          </w:tcPr>
+          <w:p>
+            <w:pPr>
+              <w:autoSpaceDN w:val="0"/>
+              <w:autoSpaceDE w:val="0"/>
+              <w:widowControl/>
+              <w:spacing w:line="200" w:lineRule="exact" w:before="150" w:after="0"/>
+              <w:ind w:left="220" w:right="0" w:firstLine="0"/>
+              <w:jc w:val="left"/>
+            </w:pPr>
+            <w:r>
+              <w:rPr>
+                <w:rFonts w:ascii="CMBX10" w:hAnsi="CMBX10" w:eastAsia="CMBX10"/>
+                <w:b/>
+                <w:i w:val="0"/>
+                <w:color w:val="000000"/>
+                <w:sz w:val="20"/>
+              </w:rPr>
+              <w:t>Online Student Portal</w:t>
+            </w:r>
+          </w:p>
+        </w:tc>
+        <w:tc>
+          <w:tcPr>
+            <w:tcW w:type="dxa" w:w="3396"/>
+            <w:tcBorders>
+              <w:top w:sz="3.184000015258789" w:val="single" w:color="#000000"/>
+              <w:bottom w:sz="3.184000015258789" w:val="single" w:color="#000000"/>
+            </w:tcBorders>
+            <w:tcMar>
+              <w:start w:w="0" w:type="dxa"/>
+              <w:end w:w="0" w:type="dxa"/>
+            </w:tcMar>
+          </w:tcPr>
+          <w:p>
+            <w:pPr>
+              <w:autoSpaceDN w:val="0"/>
+              <w:autoSpaceDE w:val="0"/>
+              <w:widowControl/>
+              <w:spacing w:line="200" w:lineRule="exact" w:before="150" w:after="0"/>
+              <w:ind w:left="4" w:right="0" w:firstLine="0"/>
+              <w:jc w:val="left"/>
+            </w:pPr>
+            <w:r>
+              <w:rPr>
+                <w:rFonts w:ascii="CMR10" w:hAnsi="CMR10" w:eastAsia="CMR10"/>
+                <w:b w:val="0"/>
+                <w:i w:val="0"/>
+                <w:color w:val="000000"/>
+                <w:sz w:val="20"/>
+              </w:rPr>
+              <w:t>github.com/spandan3/Student</w:t>
+            </w:r>
+            <w:r>
+              <w:rPr>
+                <w:rFonts w:ascii="CMR10" w:hAnsi="CMR10" w:eastAsia="CMR10"/>
+                <w:b w:val="0"/>
+                <w:i w:val="0"/>
+                <w:color w:val="000000"/>
+                <w:sz w:val="20"/>
+              </w:rPr>
+              <w:t xml:space="preserve"> </w:t>
+            </w:r>
+            <w:r>
+              <w:rPr>
+                <w:rFonts w:ascii="CMR10" w:hAnsi="CMR10" w:eastAsia="CMR10"/>
+                <w:b w:val="0"/>
+                <w:i w:val="0"/>
+                <w:color w:val="000000"/>
+                <w:sz w:val="20"/>
+              </w:rPr>
+              <w:t>Portal</w:t>
+            </w:r>
+          </w:p>
+        </w:tc>
+      </w:tr>
+    </w:tbl>
+    <w:p>
+      <w:pPr>
+        <w:autoSpaceDN w:val="0"/>
+        <w:tabs>
+          <w:tab w:pos="700" w:val="left"/>
+        </w:tabs>
+        <w:autoSpaceDE w:val="0"/>
+        <w:widowControl/>
+        <w:spacing w:line="232" w:lineRule="exact" w:before="0" w:after="0"/>
+        <w:ind w:left="514" w:right="576" w:firstLine="0"/>
+        <w:jc w:val="left"/>
+      </w:pPr>
+    </w:p>
+    <w:p>
+      <w:pPr>
+        <w:autoSpaceDN w:val="0"/>
+        <w:tabs>
+          <w:tab w:pos="700" w:val="left"/>
+        </w:tabs>
+        <w:autoSpaceDE w:val="0"/>
+        <w:widowControl/>
+        <w:spacing w:line="238" w:lineRule="exact" w:before="22" w:after="0"/>
+        <w:ind w:left="514" w:right="720" w:firstLine="0"/>
         <w:jc w:val="left"/>
       </w:pPr>
     </w:p>
@@ -66,8 +185,146 @@
         <w:autoSpaceDN w:val="0"/>
         <w:autoSpaceDE w:val="0"/>
         <w:widowControl/>
-        <w:spacing w:line="274" w:lineRule="auto" w:before="274" w:after="0"/>
-        <w:ind w:left="28" w:right="0" w:firstLine="0"/>
+        <w:spacing w:line="258" w:lineRule="exact" w:before="2" w:after="108"/>
+        <w:ind w:left="514" w:right="864" w:firstLine="0"/>
+        <w:jc w:val="left"/>
+      </w:pPr>
+    </w:p>
+    <w:tbl>
+      <w:tblPr>
+        <w:tblW w:type="auto" w:w="0"/>
+        <w:tblLayout w:type="fixed"/>
+        <w:tblLook w:firstColumn="1" w:firstRow="1" w:lastColumn="0" w:lastRow="0" w:noHBand="0" w:noVBand="1" w:val="04A0"/>
+        <w:tblInd w:w="104.00000000000006" w:type="dxa"/>
+      </w:tblPr>
+      <w:tblGrid>
+        <w:gridCol w:w="5414"/>
+        <w:gridCol w:w="5414"/>
+      </w:tblGrid>
+      <w:tr>
+        <w:trPr>
+          <w:trHeight w:hRule="exact" w:val="292"/>
+        </w:trPr>
+        <w:tc>
+          <w:tcPr>
+            <w:tcW w:type="dxa" w:w="8046"/>
+            <w:tcBorders>
+              <w:bottom w:sz="3.184000015258789" w:val="single" w:color="#000000"/>
+            </w:tcBorders>
+            <w:tcMar>
+              <w:start w:w="0" w:type="dxa"/>
+              <w:end w:w="0" w:type="dxa"/>
+            </w:tcMar>
+          </w:tcPr>
+          <w:p>
+            <w:pPr>
+              <w:autoSpaceDN w:val="0"/>
+              <w:autoSpaceDE w:val="0"/>
+              <w:widowControl/>
+              <w:spacing w:line="198" w:lineRule="exact" w:before="60" w:after="0"/>
+              <w:ind w:left="116" w:right="0" w:firstLine="0"/>
+              <w:jc w:val="left"/>
+            </w:pPr>
+            <w:r>
+              <w:rPr>
+                <w:rFonts w:ascii="CMBX10" w:hAnsi="CMBX10" w:eastAsia="CMBX10"/>
+                <w:b/>
+                <w:i w:val="0"/>
+                <w:color w:val="000000"/>
+                <w:sz w:val="20"/>
+              </w:rPr>
+              <w:t>Caffeine Tracker</w:t>
+            </w:r>
+          </w:p>
+        </w:tc>
+        <w:tc>
+          <w:tcPr>
+            <w:tcW w:type="dxa" w:w="2550"/>
+            <w:tcBorders>
+              <w:bottom w:sz="3.184000015258789" w:val="single" w:color="#000000"/>
+            </w:tcBorders>
+            <w:tcMar>
+              <w:start w:w="0" w:type="dxa"/>
+              <w:end w:w="0" w:type="dxa"/>
+            </w:tcMar>
+          </w:tcPr>
+          <w:p>
+            <w:pPr>
+              <w:autoSpaceDN w:val="0"/>
+              <w:autoSpaceDE w:val="0"/>
+              <w:widowControl/>
+              <w:spacing w:line="198" w:lineRule="exact" w:before="60" w:after="0"/>
+              <w:ind w:left="0" w:right="0" w:firstLine="0"/>
+              <w:jc w:val="center"/>
+            </w:pPr>
+            <w:r>
+              <w:rPr>
+                <w:rFonts w:ascii="CMR10" w:hAnsi="CMR10" w:eastAsia="CMR10"/>
+                <w:b w:val="0"/>
+                <w:i w:val="0"/>
+                <w:color w:val="000000"/>
+                <w:sz w:val="20"/>
+              </w:rPr>
+              <w:t>github.com/spandan3/caf</w:t>
+            </w:r>
+            <w:r>
+              <w:rPr>
+                <w:rFonts w:ascii="CMR10" w:hAnsi="CMR10" w:eastAsia="CMR10"/>
+                <w:b w:val="0"/>
+                <w:i w:val="0"/>
+                <w:color w:val="000000"/>
+                <w:sz w:val="20"/>
+              </w:rPr>
+              <w:t>fl</w:t>
+            </w:r>
+            <w:r>
+              <w:rPr>
+                <w:rFonts w:ascii="CMR10" w:hAnsi="CMR10" w:eastAsia="CMR10"/>
+                <w:b w:val="0"/>
+                <w:i w:val="0"/>
+                <w:color w:val="000000"/>
+                <w:sz w:val="20"/>
+              </w:rPr>
+              <w:t>og</w:t>
+            </w:r>
+          </w:p>
+        </w:tc>
+      </w:tr>
+    </w:tbl>
+    <w:p>
+      <w:pPr>
+        <w:autoSpaceDN w:val="0"/>
+        <w:autoSpaceDE w:val="0"/>
+        <w:widowControl/>
+        <w:spacing w:line="226" w:lineRule="exact" w:before="4" w:after="0"/>
+        <w:ind w:left="514" w:right="0" w:firstLine="0"/>
+        <w:jc w:val="left"/>
+      </w:pPr>
+    </w:p>
+    <w:p>
+      <w:pPr>
+        <w:autoSpaceDN w:val="0"/>
+        <w:tabs>
+          <w:tab w:pos="700" w:val="left"/>
+        </w:tabs>
+        <w:autoSpaceDE w:val="0"/>
+        <w:widowControl/>
+        <w:spacing w:line="240" w:lineRule="exact" w:before="18" w:after="0"/>
+        <w:ind w:left="514" w:right="144" w:firstLine="0"/>
+        <w:jc w:val="left"/>
+      </w:pPr>
+    </w:p>
+    <w:p>
+      <w:pPr>
+        <w:autoSpaceDN w:val="0"/>
+        <w:tabs>
+          <w:tab w:pos="514" w:val="left"/>
+          <w:tab w:pos="7628" w:val="left"/>
+        </w:tabs>
+        <w:autoSpaceDE w:val="0"/>
+        <w:widowControl/>
+        <w:spacing w:line="260" w:lineRule="exact" w:before="106" w:after="0"/>
+        <w:ind w:left="220" w:right="0" w:firstLine="0"/>
         <w:jc w:val="left"/>
       </w:pPr>
     </w:p>
@@ -76,8 +333,128 @@
         <w:autoSpaceDN w:val="0"/>
         <w:autoSpaceDE w:val="0"/>
         <w:widowControl/>
-        <w:spacing w:line="245" w:lineRule="auto" w:before="354" w:after="0"/>
-        <w:ind w:left="28" w:right="3600" w:firstLine="0"/>
+        <w:spacing w:line="240" w:lineRule="exact" w:before="176" w:after="82"/>
+        <w:ind w:left="4" w:right="0" w:firstLine="0"/>
+        <w:jc w:val="left"/>
+      </w:pPr>
+    </w:p>
+    <w:tbl>
+      <w:tblPr>
+        <w:tblW w:type="auto" w:w="0"/>
+        <w:tblLayout w:type="fixed"/>
+        <w:tblLook w:firstColumn="1" w:firstRow="1" w:lastColumn="0" w:lastRow="0" w:noHBand="0" w:noVBand="1" w:val="04A0"/>
+        <w:tblInd w:w="0.0" w:type="dxa"/>
+      </w:tblPr>
+      <w:tblGrid>
+        <w:gridCol w:w="5414"/>
+        <w:gridCol w:w="5414"/>
+      </w:tblGrid>
+      <w:tr>
+        <w:trPr>
+          <w:trHeight w:hRule="exact" w:val="608"/>
+        </w:trPr>
+        <w:tc>
+          <w:tcPr>
+            <w:tcW w:type="dxa" w:w="5924"/>
+            <w:tcBorders>
+              <w:top w:sz="3.184000015258789" w:val="single" w:color="#000000"/>
+            </w:tcBorders>
+            <w:tcMar>
+              <w:start w:w="0" w:type="dxa"/>
+              <w:end w:w="0" w:type="dxa"/>
+            </w:tcMar>
+          </w:tcPr>
+          <w:p>
+            <w:pPr>
+              <w:autoSpaceDN w:val="0"/>
+              <w:autoSpaceDE w:val="0"/>
+              <w:widowControl/>
+              <w:spacing w:line="268" w:lineRule="exact" w:before="46" w:after="0"/>
+              <w:ind w:left="220" w:right="2736" w:firstLine="0"/>
+              <w:jc w:val="left"/>
+            </w:pPr>
+            <w:r>
+              <w:rPr>
+                <w:rFonts w:ascii="CMBX10" w:hAnsi="CMBX10" w:eastAsia="CMBX10"/>
+                <w:b/>
+                <w:i w:val="0"/>
+                <w:color w:val="000000"/>
+                <w:sz w:val="22"/>
+              </w:rPr>
+              <w:t xml:space="preserve">Technical Project Member </w:t>
+            </w:r>
+            <w:r>
+              <w:br/>
+            </w:r>
+            <w:r>
+              <w:rPr>
+                <w:rFonts w:ascii="CMTI10" w:hAnsi="CMTI10" w:eastAsia="CMTI10"/>
+                <w:b w:val="0"/>
+                <w:i/>
+                <w:color w:val="000000"/>
+                <w:sz w:val="20"/>
+              </w:rPr>
+              <w:t>ADIS</w:t>
+            </w:r>
+          </w:p>
+        </w:tc>
+        <w:tc>
+          <w:tcPr>
+            <w:tcW w:type="dxa" w:w="4884"/>
+            <w:tcBorders>
+              <w:top w:sz="3.184000015258789" w:val="single" w:color="#000000"/>
+            </w:tcBorders>
+            <w:tcMar>
+              <w:start w:w="0" w:type="dxa"/>
+              <w:end w:w="0" w:type="dxa"/>
+            </w:tcMar>
+          </w:tcPr>
+          <w:p>
+            <w:pPr>
+              <w:autoSpaceDN w:val="0"/>
+              <w:tabs>
+                <w:tab w:pos="3264" w:val="left"/>
+              </w:tabs>
+              <w:autoSpaceDE w:val="0"/>
+              <w:widowControl/>
+              <w:spacing w:line="268" w:lineRule="exact" w:before="46" w:after="0"/>
+              <w:ind w:left="2806" w:right="0" w:firstLine="0"/>
+              <w:jc w:val="left"/>
+            </w:pPr>
+            <w:r>
+              <w:rPr>
+                <w:rFonts w:ascii="CMR10" w:hAnsi="CMR10" w:eastAsia="CMR10"/>
+                <w:b w:val="0"/>
+                <w:i w:val="0"/>
+                <w:color w:val="000000"/>
+                <w:sz w:val="22"/>
+              </w:rPr>
+              <w:t xml:space="preserve">Oct 2023 – Feb 2024 </w:t>
+            </w:r>
+            <w:r>
+              <w:br/>
+            </w:r>
+            <w:r>
+              <w:rPr>
+                <w:rFonts w:ascii="CMTI10" w:hAnsi="CMTI10" w:eastAsia="CMTI10"/>
+                <w:b w:val="0"/>
+                <w:i/>
+                <w:color w:val="000000"/>
+                <w:sz w:val="20"/>
+              </w:rPr>
+              <w:t>Abu Dhabi, UAE</w:t>
+            </w:r>
+          </w:p>
+        </w:tc>
+      </w:tr>
+    </w:tbl>
+    <w:p>
+      <w:pPr>
+        <w:autoSpaceDN w:val="0"/>
+        <w:autoSpaceDE w:val="0"/>
+        <w:widowControl/>
+        <w:spacing w:line="226" w:lineRule="exact" w:before="18" w:after="0"/>
+        <w:ind w:left="514" w:right="0" w:firstLine="0"/>
         <w:jc w:val="left"/>
       </w:pPr>
     </w:p>
@@ -86,8 +463,21 @@
         <w:autoSpaceDN w:val="0"/>
         <w:autoSpaceDE w:val="0"/>
         <w:widowControl/>
-        <w:spacing w:line="266" w:lineRule="auto" w:before="274" w:after="0"/>
-        <w:ind w:left="28" w:right="0" w:firstLine="0"/>
+        <w:spacing w:line="222" w:lineRule="exact" w:before="38" w:after="0"/>
+        <w:ind w:left="514" w:right="0" w:firstLine="0"/>
+        <w:jc w:val="left"/>
+      </w:pPr>
+    </w:p>
+    <w:p>
+      <w:pPr>
+        <w:autoSpaceDN w:val="0"/>
+        <w:tabs>
+          <w:tab w:pos="700" w:val="left"/>
+        </w:tabs>
+        <w:autoSpaceDE w:val="0"/>
+        <w:widowControl/>
+        <w:spacing w:line="240" w:lineRule="exact" w:before="18" w:after="0"/>
+        <w:ind w:left="514" w:right="144" w:firstLine="0"/>
         <w:jc w:val="left"/>
       </w:pPr>
     </w:p>
@@ -96,8 +486,116 @@
         <w:autoSpaceDN w:val="0"/>
         <w:autoSpaceDE w:val="0"/>
         <w:widowControl/>
-        <w:spacing w:line="247" w:lineRule="auto" w:before="416" w:after="0"/>
-        <w:ind w:left="28" w:right="0" w:firstLine="0"/>
+        <w:spacing w:line="238" w:lineRule="exact" w:before="176" w:after="84"/>
+        <w:ind w:left="4" w:right="0" w:firstLine="0"/>
+        <w:jc w:val="left"/>
+      </w:pPr>
+    </w:p>
+    <w:tbl>
+      <w:tblPr>
+        <w:tblW w:type="auto" w:w="0"/>
+        <w:tblLayout w:type="fixed"/>
+        <w:tblLook w:firstColumn="1" w:firstRow="1" w:lastColumn="0" w:lastRow="0" w:noHBand="0" w:noVBand="1" w:val="04A0"/>
+        <w:tblInd w:w="0.0" w:type="dxa"/>
+      </w:tblPr>
+      <w:tblGrid>
+        <w:gridCol w:w="5414"/>
+        <w:gridCol w:w="5414"/>
+      </w:tblGrid>
+      <w:tr>
+        <w:trPr>
+          <w:trHeight w:hRule="exact" w:val="374"/>
+        </w:trPr>
+        <w:tc>
+          <w:tcPr>
+            <w:tcW w:type="dxa" w:w="5204"/>
+            <w:tcBorders>
+              <w:top w:sz="3.184000015258789" w:val="single" w:color="#000000"/>
+            </w:tcBorders>
+            <w:tcMar>
+              <w:start w:w="0" w:type="dxa"/>
+              <w:end w:w="0" w:type="dxa"/>
+            </w:tcMar>
+          </w:tcPr>
+          <w:p>
+            <w:pPr>
+              <w:autoSpaceDN w:val="0"/>
+              <w:autoSpaceDE w:val="0"/>
+              <w:widowControl/>
+              <w:spacing w:line="200" w:lineRule="exact" w:before="150" w:after="0"/>
+              <w:ind w:left="220" w:right="0" w:firstLine="0"/>
+              <w:jc w:val="left"/>
+            </w:pPr>
+            <w:r>
+              <w:rPr>
+                <w:rFonts w:ascii="CMBX10" w:hAnsi="CMBX10" w:eastAsia="CMBX10"/>
+                <w:b/>
+                <w:i w:val="0"/>
+                <w:color w:val="000000"/>
+                <w:sz w:val="20"/>
+              </w:rPr>
+              <w:t>High School Prefect</w:t>
+            </w:r>
+          </w:p>
+        </w:tc>
+        <w:tc>
+          <w:tcPr>
+            <w:tcW w:type="dxa" w:w="5604"/>
+            <w:tcBorders>
+              <w:top w:sz="3.184000015258789" w:val="single" w:color="#000000"/>
+            </w:tcBorders>
+            <w:tcMar>
+              <w:start w:w="0" w:type="dxa"/>
+              <w:end w:w="0" w:type="dxa"/>
+            </w:tcMar>
+          </w:tcPr>
+          <w:p>
+            <w:pPr>
+              <w:autoSpaceDN w:val="0"/>
+              <w:autoSpaceDE w:val="0"/>
+              <w:widowControl/>
+              <w:spacing w:line="218" w:lineRule="exact" w:before="136" w:after="0"/>
+              <w:ind w:left="0" w:right="112" w:firstLine="0"/>
+              <w:jc w:val="right"/>
+            </w:pPr>
+            <w:r>
+              <w:rPr>
+                <w:rFonts w:ascii="CMR10" w:hAnsi="CMR10" w:eastAsia="CMR10"/>
+                <w:b w:val="0"/>
+                <w:i w:val="0"/>
+                <w:color w:val="000000"/>
+                <w:sz w:val="22"/>
+              </w:rPr>
+              <w:t>March 2023 – March 2024</w:t>
+            </w:r>
+          </w:p>
+        </w:tc>
+      </w:tr>
+    </w:tbl>
+    <w:p>
+      <w:pPr>
+        <w:autoSpaceDN w:val="0"/>
+        <w:tabs>
+          <w:tab w:pos="700" w:val="left"/>
+        </w:tabs>
+        <w:autoSpaceDE w:val="0"/>
+        <w:widowControl/>
+        <w:spacing w:line="238" w:lineRule="exact" w:before="0" w:after="0"/>
+        <w:ind w:left="514" w:right="720" w:firstLine="0"/>
+        <w:jc w:val="left"/>
+      </w:pPr>
+    </w:p>
+    <w:p>
+      <w:pPr>
+        <w:autoSpaceDN w:val="0"/>
+        <w:tabs>
+          <w:tab w:pos="514" w:val="left"/>
+          <w:tab w:pos="8210" w:val="left"/>
+        </w:tabs>
+        <w:autoSpaceDE w:val="0"/>
+        <w:widowControl/>
+        <w:spacing w:line="274" w:lineRule="exact" w:before="82" w:after="0"/>
+        <w:ind w:left="220" w:right="0" w:firstLine="0"/>
         <w:jc w:val="left"/>
       </w:pPr>
     </w:p>
@@ -106,8 +604,8 @@
         <w:autoSpaceDN w:val="0"/>
         <w:autoSpaceDE w:val="0"/>
         <w:widowControl/>
-        <w:spacing w:line="245" w:lineRule="auto" w:before="224" w:after="0"/>
-        <w:ind w:left="28" w:right="720" w:firstLine="0"/>
+        <w:spacing w:line="220" w:lineRule="exact" w:before="38" w:after="0"/>
+        <w:ind w:left="514" w:right="0" w:firstLine="0"/>
         <w:jc w:val="left"/>
       </w:pPr>
     </w:p>
@@ -116,8 +614,124 @@
         <w:autoSpaceDN w:val="0"/>
         <w:autoSpaceDE w:val="0"/>
         <w:widowControl/>
-        <w:spacing w:line="247" w:lineRule="auto" w:before="416" w:after="0"/>
-        <w:ind w:left="28" w:right="0" w:firstLine="0"/>
+        <w:spacing w:line="240" w:lineRule="exact" w:before="176" w:after="84"/>
+        <w:ind w:left="4" w:right="0" w:firstLine="0"/>
+        <w:jc w:val="left"/>
+      </w:pPr>
+    </w:p>
+    <w:tbl>
+      <w:tblPr>
+        <w:tblW w:type="auto" w:w="0"/>
+        <w:tblLayout w:type="fixed"/>
+        <w:tblLook w:firstColumn="1" w:firstRow="1" w:lastColumn="0" w:lastRow="0" w:noHBand="0" w:noVBand="1" w:val="04A0"/>
+        <w:tblInd w:w="0.0" w:type="dxa"/>
+      </w:tblPr>
+      <w:tblGrid>
+        <w:gridCol w:w="5414"/>
+        <w:gridCol w:w="5414"/>
+      </w:tblGrid>
+      <w:tr>
+        <w:trPr>
+          <w:trHeight w:hRule="exact" w:val="608"/>
+        </w:trPr>
+        <w:tc>
+          <w:tcPr>
+            <w:tcW w:type="dxa" w:w="6304"/>
+            <w:tcBorders>
+              <w:top w:sz="3.184000015258789" w:val="single" w:color="#000000"/>
+              <w:bottom w:sz="3.184000015258789" w:val="single" w:color="#000000"/>
+            </w:tcBorders>
+            <w:tcMar>
+              <w:start w:w="0" w:type="dxa"/>
+              <w:end w:w="0" w:type="dxa"/>
+            </w:tcMar>
+          </w:tcPr>
+          <w:p>
+            <w:pPr>
+              <w:autoSpaceDN w:val="0"/>
+              <w:autoSpaceDE w:val="0"/>
+              <w:widowControl/>
+              <w:spacing w:line="266" w:lineRule="exact" w:before="48" w:after="0"/>
+              <w:ind w:left="220" w:right="2304" w:firstLine="0"/>
+              <w:jc w:val="left"/>
+            </w:pPr>
+            <w:r>
+              <w:rPr>
+                <w:rFonts w:ascii="CMBX10" w:hAnsi="CMBX10" w:eastAsia="CMBX10"/>
+                <w:b/>
+                <w:i w:val="0"/>
+                <w:color w:val="000000"/>
+                <w:sz w:val="22"/>
+              </w:rPr>
+              <w:t xml:space="preserve">Reading for the Visually Impaired </w:t>
+            </w:r>
+            <w:r>
+              <w:rPr>
+                <w:rFonts w:ascii="CMTI10" w:hAnsi="CMTI10" w:eastAsia="CMTI10"/>
+                <w:b w:val="0"/>
+                <w:i/>
+                <w:color w:val="000000"/>
+                <w:sz w:val="20"/>
+              </w:rPr>
+              <w:t>Hidden Voices India</w:t>
+            </w:r>
+          </w:p>
+        </w:tc>
+        <w:tc>
+          <w:tcPr>
+            <w:tcW w:type="dxa" w:w="4504"/>
+            <w:tcBorders>
+              <w:top w:sz="3.184000015258789" w:val="single" w:color="#000000"/>
+              <w:bottom w:sz="3.184000015258789" w:val="single" w:color="#000000"/>
+            </w:tcBorders>
+            <w:tcMar>
+              <w:start w:w="0" w:type="dxa"/>
+              <w:end w:w="0" w:type="dxa"/>
+            </w:tcMar>
+          </w:tcPr>
+          <w:p>
+            <w:pPr>
+              <w:autoSpaceDN w:val="0"/>
+              <w:autoSpaceDE w:val="0"/>
+              <w:widowControl/>
+              <w:spacing w:line="266" w:lineRule="exact" w:before="48" w:after="0"/>
+              <w:ind w:left="2546" w:right="0" w:hanging="220"/>
+              <w:jc w:val="left"/>
+            </w:pPr>
+            <w:r>
+              <w:rPr>
+                <w:rFonts w:ascii="CMR10" w:hAnsi="CMR10" w:eastAsia="CMR10"/>
+                <w:b w:val="0"/>
+                <w:i w:val="0"/>
+                <w:color w:val="000000"/>
+                <w:sz w:val="22"/>
+              </w:rPr>
+              <w:t xml:space="preserve">June 2023 – Jan 2024 </w:t>
+            </w:r>
+            <w:r>
+              <w:br/>
+            </w:r>
+            <w:r>
+              <w:rPr>
+                <w:rFonts w:ascii="CMTI10" w:hAnsi="CMTI10" w:eastAsia="CMTI10"/>
+                <w:b w:val="0"/>
+                <w:i/>
+                <w:color w:val="000000"/>
+                <w:sz w:val="20"/>
+              </w:rPr>
+              <w:t>hiddenvoicesindia.org</w:t>
+            </w:r>
+          </w:p>
+        </w:tc>
+      </w:tr>
+    </w:tbl>
+    <w:p>
+      <w:pPr>
+        <w:autoSpaceDN w:val="0"/>
+        <w:autoSpaceDE w:val="0"/>
+        <w:widowControl/>
+        <w:spacing w:line="226" w:lineRule="exact" w:before="6" w:after="0"/>
+        <w:ind w:left="514" w:right="0" w:firstLine="0"/>
         <w:jc w:val="left"/>
       </w:pPr>
     </w:p>
@@ -126,8 +740,8 @@
         <w:autoSpaceDN w:val="0"/>
         <w:autoSpaceDE w:val="0"/>
         <w:widowControl/>
-        <w:spacing w:line="245" w:lineRule="auto" w:before="224" w:after="0"/>
-        <w:ind w:left="28" w:right="2016" w:firstLine="0"/>
+        <w:spacing w:line="220" w:lineRule="exact" w:before="38" w:after="0"/>
+        <w:ind w:left="514" w:right="0" w:firstLine="0"/>
         <w:jc w:val="left"/>
       </w:pPr>
     </w:p>
@@ -136,80 +750,208 @@
         <w:autoSpaceDN w:val="0"/>
         <w:autoSpaceDE w:val="0"/>
         <w:widowControl/>
-        <w:spacing w:line="194" w:lineRule="auto" w:before="272" w:after="0"/>
-        <w:ind w:left="28" w:right="0" w:firstLine="0"/>
+        <w:spacing w:line="240" w:lineRule="exact" w:before="176" w:after="84"/>
+        <w:ind w:left="4" w:right="0" w:firstLine="0"/>
         <w:jc w:val="left"/>
       </w:pPr>
     </w:p>
+    <w:tbl>
+      <w:tblPr>
+        <w:tblW w:type="auto" w:w="0"/>
+        <w:tblLayout w:type="fixed"/>
+        <w:tblLook w:firstColumn="1" w:firstRow="1" w:lastColumn="0" w:lastRow="0" w:noHBand="0" w:noVBand="1" w:val="04A0"/>
+        <w:tblInd w:w="0.0" w:type="dxa"/>
+      </w:tblPr>
+      <w:tblGrid>
+        <w:gridCol w:w="5414"/>
+        <w:gridCol w:w="5414"/>
+      </w:tblGrid>
+      <w:tr>
+        <w:trPr>
+          <w:trHeight w:hRule="exact" w:val="350"/>
+        </w:trPr>
+        <w:tc>
+          <w:tcPr>
+            <w:tcW w:type="dxa" w:w="6804"/>
+            <w:tcBorders>
+              <w:top w:sz="3.184000015258789" w:val="single" w:color="#000000"/>
+            </w:tcBorders>
+            <w:tcMar>
+              <w:start w:w="0" w:type="dxa"/>
+              <w:end w:w="0" w:type="dxa"/>
+            </w:tcMar>
+          </w:tcPr>
+          <w:p>
+            <w:pPr>
+              <w:autoSpaceDN w:val="0"/>
+              <w:autoSpaceDE w:val="0"/>
+              <w:widowControl/>
+              <w:spacing w:line="220" w:lineRule="exact" w:before="94" w:after="0"/>
+              <w:ind w:left="220" w:right="0" w:firstLine="0"/>
+              <w:jc w:val="left"/>
+            </w:pPr>
+            <w:r>
+              <w:rPr>
+                <w:rFonts w:ascii="CMBX10" w:hAnsi="CMBX10" w:eastAsia="CMBX10"/>
+                <w:b/>
+                <w:i w:val="0"/>
+                <w:color w:val="000000"/>
+                <w:sz w:val="22"/>
+              </w:rPr>
+              <w:t>University of Waterloo &amp; Wilfrid Laurier University</w:t>
+            </w:r>
+          </w:p>
+        </w:tc>
+        <w:tc>
+          <w:tcPr>
+            <w:tcW w:type="dxa" w:w="4004"/>
+            <w:tcBorders>
+              <w:top w:sz="3.184000015258789" w:val="single" w:color="#000000"/>
+            </w:tcBorders>
+            <w:tcMar>
+              <w:start w:w="0" w:type="dxa"/>
+              <w:end w:w="0" w:type="dxa"/>
+            </w:tcMar>
+          </w:tcPr>
+          <w:p>
+            <w:pPr>
+              <w:autoSpaceDN w:val="0"/>
+              <w:autoSpaceDE w:val="0"/>
+              <w:widowControl/>
+              <w:spacing w:line="220" w:lineRule="exact" w:before="94" w:after="0"/>
+              <w:ind w:left="850" w:right="0" w:firstLine="0"/>
+              <w:jc w:val="left"/>
+            </w:pPr>
+            <w:r>
+              <w:rPr>
+                <w:rFonts w:ascii="CMR10" w:hAnsi="CMR10" w:eastAsia="CMR10"/>
+                <w:b w:val="0"/>
+                <w:i w:val="0"/>
+                <w:color w:val="000000"/>
+                <w:sz w:val="22"/>
+              </w:rPr>
+              <w:t>Expected Graduation, Aug 2029</w:t>
+            </w:r>
+          </w:p>
+        </w:tc>
+      </w:tr>
+    </w:tbl>
     <w:p>
       <w:pPr>
         <w:autoSpaceDN w:val="0"/>
+        <w:tabs>
+          <w:tab w:pos="514" w:val="left"/>
+          <w:tab w:pos="700" w:val="left"/>
+        </w:tabs>
         <w:autoSpaceDE w:val="0"/>
         <w:widowControl/>
-        <w:spacing w:line="247" w:lineRule="auto" w:before="418" w:after="0"/>
-        <w:ind w:left="28" w:right="0" w:firstLine="0"/>
-        <w:jc w:val="left"/>
-      </w:pPr>
-    </w:p>
-    <w:p>
-      <w:pPr>
-        <w:autoSpaceDN w:val="0"/>
-        <w:autoSpaceDE w:val="0"/>
-        <w:widowControl/>
-        <w:spacing w:line="197" w:lineRule="auto" w:before="222" w:after="0"/>
-        <w:ind w:left="28" w:right="0" w:firstLine="0"/>
+        <w:spacing w:line="250" w:lineRule="exact" w:before="0" w:after="0"/>
+        <w:ind w:left="220" w:right="432" w:firstLine="0"/>
         <w:jc w:val="left"/>
       </w:pPr>
     </w:p>
     <w:p>
       <w:r>
-        <w:t>Janna Gardner</w:t>
-        <w:br/>
-        <w:t>4567 Main Street, Chicago, Illinois 98052 • (716) 555-0100 • janna@example.com</w:t>
+        <w:t>Spandan Chakrabarty</w:t>
         <w:br/>
         <w:br/>
-        <w:t>Software Development Professional with Human Resources background, aiming to leverage my experience in staffing and project management into a Software Engineering role. Highly skilled in data analytics and proficient with project management software.</w:t>
+        <w:t>Contact</w:t>
+        <w:br/>
+        <w:t>Phone: (437)-228-9686</w:t>
+        <w:br/>
+        <w:t>Email: sbchakra@uwaterloo.ca</w:t>
+        <w:br/>
+        <w:t>LinkedIn: linkedin.com/spandan-chakrabarty</w:t>
+        <w:br/>
+        <w:t>Github: github.com/spandan3</w:t>
+        <w:br/>
+        <w:br/>
+        <w:t>Professional Summary</w:t>
+        <w:br/>
+        <w:br/>
+        <w:t>Software Engineer with experience in building web applications and track record of applying programming languages such as Python, C, SQL, JavaScript, HTML/CSS, Racket, Bash to resolve practical issues.</w:t>
+        <w:br/>
+        <w:br/>
+        <w:t>Technical Skills</w:t>
+        <w:br/>
+        <w:br/>
+        <w:t>Languages: Python, C, SQL, JavaScript, HTML/CSS, Racket, Bash</w:t>
+        <w:br/>
+        <w:t>Frameworks/Libraries: Flask, React.js, OpenCV, NumPy, Pandas, Matplotlib, Scikit-learn, Django, Node.js</w:t>
+        <w:br/>
+        <w:t>Developer Tools: Git/GitHub, Figma, VS Code, Linux, PyCharm, LaTeX, Firebase, Tableau, Jupyter Notebooks</w:t>
+        <w:br/>
+        <w:br/>
+        <w:t>Projects</w:t>
+        <w:br/>
+        <w:br/>
+        <w:t>Online Student Portal</w:t>
+        <w:br/>
+        <w:br/>
+        <w:t>- Built with Python, Flask, OpenCV, and MySQL.</w:t>
+        <w:br/>
+        <w:t>- Automated processes using AI-powered face recognition integrated with MySQL database, reducing manual processing time by 40%.</w:t>
+        <w:br/>
+        <w:t>- Enhanced sustainability by digitizing processes, reducing paper use, and improving accessibility.</w:t>
+        <w:br/>
+        <w:br/>
+        <w:t>Caffeine Tracker</w:t>
+        <w:br/>
+        <w:br/>
+        <w:t>- Developed a full-stack web app enabling users to sign up, log their caffeine consumption.</w:t>
+        <w:br/>
+        <w:t>- Utilized React.js for building an interactive UI, Firebase for user authentication / database management, and localStorage for temporary data persistence.</w:t>
+        <w:br/>
+        <w:br/>
+        <w:t>Recipe Finder</w:t>
+        <w:br/>
+        <w:br/>
+        <w:t>- Created a web app enabling users to search for recipes and access detailed information via API.</w:t>
+        <w:br/>
+        <w:t>- Designed and built an intuitive interface using React.js and styled components.</w:t>
         <w:br/>
         <w:br/>
         <w:t>Experience</w:t>
         <w:br/>
         <w:br/>
-        <w:t>20XX – PRESENT</w:t>
+        <w:t>ADIS Abu Dhabi, UAE (Technical Project Member, Oct 2023 - Feb 2024)</w:t>
         <w:br/>
-        <w:t>Project Manager | Lamna Healthcare Company | Chicago, Illinois</w:t>
+        <w:t>- Designed and contributed to deployment of the 'ADIS - Save Water App' on Google Play Store and Apple App Store.</w:t>
         <w:br/>
-        <w:t>Led development team to build and deploy a recruitment website. Managed project timelines, resources, and stakeholder communication, significantly reducing year-over-year recruitment costs by 14%.</w:t>
+        <w:t>- Achieved 100+ downloads within first month of release, validating market need for water conservation.</w:t>
         <w:br/>
         <w:br/>
-        <w:t>JUNE 20XX – AUGUST 20XX</w:t>
-        <w:br/>
-        <w:t>Human Resources Intern | Wholeness Healthcare | Boomtown, Ohio</w:t>
-        <w:br/>
-        <w:t>Assisted in recruitment outreach and the establishment of HR data analytics that inform business decisions. Conveyed technical information to non-technical audience.</w:t>
+        <w:t>Leadership</w:t>
         <w:br/>
         <w:br/>
-        <w:t>Skills</w:t>
+        <w:t>High School Prefect (Mar 2023 - Mar 2024)</w:t>
         <w:br/>
-        <w:t>Proficient with project management software • Excellent time management skills • Team player • Data analytics dependent decision-making</w:t>
+        <w:t>- Collaborated with teachers to organize school events and led social media campaigns to enhance student engagement.</w:t>
+        <w:br/>
+        <w:br/>
+        <w:t>Environment Club Secretary (Mar 2022 - Mar 2024)</w:t>
+        <w:br/>
+        <w:t>- Designed and distributed surveys that gathered data from 300+ respondents on water usage. Coordinated recycling efforts within school and community.</w:t>
+        <w:br/>
+        <w:br/>
+        <w:t>Volunteer: Reading for the Visually Impaired @ Hidden Voices India (Jun 2023 - Jan 2024)</w:t>
         <w:br/>
         <w:br/>
         <w:t>Education</w:t>
         <w:br/>
-        <w:t>MAY 20XX</w:t>
         <w:br/>
-        <w:t>Bachelor of Arts Human Resources Management | Jasper University | Ft. Lauderdale, FL</w:t>
+        <w:t>University of Waterloo &amp; Wilfrid Laurier University (Expected Graduation, Aug 2029)</w:t>
         <w:br/>
-        <w:t>3.8 GPA • Member of university's Honor Society</w:t>
+        <w:t>Bachelor of Computer Science (BCS) &amp; Bachelor of Business Administration (BBA)</w:t>
         <w:br/>
+        <w:t>GPA: 4.0/4.0</w:t>
         <w:br/>
-        <w:t>Activities</w:t>
-        <w:br/>
-        <w:t>Literature • Environmental conservation • Art • Yoga • Skiing • Travel</w:t>
+        <w:t>Related Coursework: Techniques for Software Development, Algorithm Design and Data Structures, Linear Algebra, Calculus II, Micro &amp; Macroeconomics, Business Frameworks, Time Value of Money</w:t>
       </w:r>
     </w:p>
     <w:sectPr>
       <w:pgSz w:w="12240" w:h="15840"/>
-      <w:pgMar w:top="618" w:right="1384" w:bottom="476" w:left="1412" w:header="720" w:footer="720" w:gutter="0"/>
+      <w:pgMar w:top="338" w:right="696" w:bottom="398" w:left="716" w:header="720" w:footer="720" w:gutter="0"/>
       <w:cols/>
       <w:docGrid w:linePitch="360"/>
     </w:sectPr>

</xml_diff>